<commit_message>
everything except question 3
</commit_message>
<xml_diff>
--- a/Homework_4/Cameron Cipriano Homework 4 Report.docx
+++ b/Homework_4/Cameron Cipriano Homework 4 Report.docx
@@ -225,6 +225,17 @@
       <w:pPr>
         <w:jc w:val="center"/>
       </w:pPr>
+    </w:p>
+    <w:p>
+      <w:pPr>
+        <w:jc w:val="center"/>
+      </w:pPr>
+    </w:p>
+    <w:p/>
+    <w:p>
+      <w:pPr>
+        <w:jc w:val="center"/>
+      </w:pPr>
       <w:r>
         <w:t>1</w:t>
       </w:r>
@@ -240,97 +251,8 @@
     </w:p>
     <w:p>
       <w:pPr>
-        <w:rPr>
-          <w:color w:val="00FF00"/>
-          <w:sz w:val="28"/>
-          <w:szCs w:val="28"/>
-        </w:rPr>
-      </w:pPr>
-      <w:r>
-        <w:rPr>
-          <w:color w:val="800180"/>
-          <w:sz w:val="28"/>
-          <w:szCs w:val="28"/>
-          <w:highlight w:val="darkMagenta"/>
-        </w:rPr>
-        <w:t>_</w:t>
-      </w:r>
-      <w:r>
-        <w:rPr>
-          <w:color w:val="FFFFFF" w:themeColor="background1"/>
-          <w:sz w:val="28"/>
-          <w:szCs w:val="28"/>
-          <w:highlight w:val="darkMagenta"/>
-        </w:rPr>
-        <w:t>code</w:t>
-      </w:r>
-      <w:r>
-        <w:rPr>
-          <w:color w:val="800180"/>
-          <w:sz w:val="28"/>
-          <w:szCs w:val="28"/>
-          <w:highlight w:val="darkMagenta"/>
-        </w:rPr>
-        <w:t>_</w:t>
-      </w:r>
-    </w:p>
-    <w:p>
-      <w:r>
-        <w:rPr>
-          <w:color w:val="0000FF"/>
-          <w:sz w:val="28"/>
-          <w:szCs w:val="28"/>
-          <w:highlight w:val="blue"/>
-        </w:rPr>
-        <w:t>_</w:t>
-      </w:r>
-      <w:r>
-        <w:rPr>
-          <w:color w:val="FFFFFF" w:themeColor="background1"/>
-          <w:sz w:val="28"/>
-          <w:szCs w:val="28"/>
-          <w:highlight w:val="blue"/>
-        </w:rPr>
-        <w:t>optional</w:t>
-      </w:r>
-      <w:r>
-        <w:rPr>
-          <w:color w:val="0000FF"/>
-          <w:sz w:val="28"/>
-          <w:szCs w:val="28"/>
-          <w:highlight w:val="blue"/>
-        </w:rPr>
-        <w:t>_</w:t>
-      </w:r>
-    </w:p>
-    <w:p>
-      <w:r>
-        <w:rPr>
-          <w:color w:val="00FF00"/>
-          <w:sz w:val="28"/>
-          <w:szCs w:val="28"/>
-          <w:highlight w:val="green"/>
-        </w:rPr>
-        <w:t>_</w:t>
-      </w:r>
-      <w:r>
-        <w:rPr>
-          <w:color w:val="000000" w:themeColor="text1"/>
-          <w:sz w:val="28"/>
-          <w:szCs w:val="28"/>
-          <w:highlight w:val="green"/>
-        </w:rPr>
-        <w:t>report</w:t>
-      </w:r>
-      <w:r>
-        <w:rPr>
-          <w:color w:val="00FF00"/>
-          <w:sz w:val="28"/>
-          <w:szCs w:val="28"/>
-          <w:highlight w:val="green"/>
-        </w:rPr>
-        <w:t>_</w:t>
-      </w:r>
+        <w:jc w:val="center"/>
+      </w:pPr>
     </w:p>
     <w:p>
       <w:pPr>
@@ -367,7 +289,427 @@
     </w:p>
     <w:p>
       <w:pPr>
-        <w:jc w:val="center"/>
+        <w:rPr>
+          <w:color w:val="00B0F0"/>
+          <w:sz w:val="28"/>
+          <w:szCs w:val="28"/>
+        </w:rPr>
+      </w:pPr>
+      <w:r>
+        <w:rPr>
+          <w:color w:val="00B0F0"/>
+          <w:sz w:val="28"/>
+          <w:szCs w:val="28"/>
+        </w:rPr>
+        <w:t xml:space="preserve">Question 1.1 </w:t>
+      </w:r>
+      <w:r>
+        <w:rPr>
+          <w:color w:val="800180"/>
+          <w:sz w:val="28"/>
+          <w:szCs w:val="28"/>
+          <w:highlight w:val="darkMagenta"/>
+        </w:rPr>
+        <w:t>_</w:t>
+      </w:r>
+      <w:r>
+        <w:rPr>
+          <w:color w:val="FFFFFF" w:themeColor="background1"/>
+          <w:sz w:val="28"/>
+          <w:szCs w:val="28"/>
+          <w:highlight w:val="darkMagenta"/>
+        </w:rPr>
+        <w:t>code</w:t>
+      </w:r>
+      <w:r>
+        <w:rPr>
+          <w:color w:val="800180"/>
+          <w:sz w:val="28"/>
+          <w:szCs w:val="28"/>
+          <w:highlight w:val="darkMagenta"/>
+        </w:rPr>
+        <w:t>_</w:t>
+      </w:r>
+      <w:r>
+        <w:rPr>
+          <w:color w:val="00B0F0"/>
+          <w:sz w:val="28"/>
+          <w:szCs w:val="28"/>
+        </w:rPr>
+        <w:t xml:space="preserve">: </w:t>
+      </w:r>
+      <w:proofErr w:type="spellStart"/>
+      <w:r>
+        <w:rPr>
+          <w:color w:val="00B0F0"/>
+          <w:sz w:val="28"/>
+          <w:szCs w:val="28"/>
+        </w:rPr>
+        <w:t>Graph</w:t>
+      </w:r>
+      <w:r>
+        <w:rPr>
+          <w:color w:val="00B0F0"/>
+          <w:sz w:val="28"/>
+          <w:szCs w:val="28"/>
+        </w:rPr>
+        <w:t>.heuristic</w:t>
+      </w:r>
+      <w:proofErr w:type="spellEnd"/>
+    </w:p>
+    <w:p>
+      <w:pPr>
+        <w:rPr>
+          <w:color w:val="00B0F0"/>
+          <w:sz w:val="28"/>
+          <w:szCs w:val="28"/>
+        </w:rPr>
+      </w:pPr>
+    </w:p>
+    <w:p>
+      <w:r>
+        <w:t>Implemented</w:t>
+      </w:r>
+      <w:r>
+        <w:t xml:space="preserve"> using </w:t>
+      </w:r>
+      <w:proofErr w:type="spellStart"/>
+      <w:r>
+        <w:t>numpy’s</w:t>
+      </w:r>
+      <w:proofErr w:type="spellEnd"/>
+      <w:r>
+        <w:t xml:space="preserve"> </w:t>
+      </w:r>
+      <w:proofErr w:type="spellStart"/>
+      <w:proofErr w:type="gramStart"/>
+      <w:r>
+        <w:t>linalg.norm</w:t>
+      </w:r>
+      <w:proofErr w:type="spellEnd"/>
+      <w:proofErr w:type="gramEnd"/>
+      <w:r>
+        <w:t>() and subtracting the two points’ physical locations in the graph</w:t>
+      </w:r>
+    </w:p>
+    <w:p>
+      <w:pPr>
+        <w:rPr>
+          <w:color w:val="00B0F0"/>
+          <w:sz w:val="28"/>
+          <w:szCs w:val="28"/>
+        </w:rPr>
+      </w:pPr>
+    </w:p>
+    <w:p>
+      <w:pPr>
+        <w:rPr>
+          <w:color w:val="00B0F0"/>
+          <w:sz w:val="28"/>
+          <w:szCs w:val="28"/>
+        </w:rPr>
+      </w:pPr>
+      <w:r>
+        <w:rPr>
+          <w:color w:val="00B0F0"/>
+          <w:sz w:val="28"/>
+          <w:szCs w:val="28"/>
+        </w:rPr>
+        <w:t xml:space="preserve">Question 1.2 </w:t>
+      </w:r>
+      <w:r>
+        <w:rPr>
+          <w:color w:val="800180"/>
+          <w:sz w:val="28"/>
+          <w:szCs w:val="28"/>
+          <w:highlight w:val="darkMagenta"/>
+        </w:rPr>
+        <w:t>_</w:t>
+      </w:r>
+      <w:r>
+        <w:rPr>
+          <w:color w:val="FFFFFF" w:themeColor="background1"/>
+          <w:sz w:val="28"/>
+          <w:szCs w:val="28"/>
+          <w:highlight w:val="darkMagenta"/>
+        </w:rPr>
+        <w:t>code</w:t>
+      </w:r>
+      <w:r>
+        <w:rPr>
+          <w:color w:val="800180"/>
+          <w:sz w:val="28"/>
+          <w:szCs w:val="28"/>
+          <w:highlight w:val="darkMagenta"/>
+        </w:rPr>
+        <w:t>_</w:t>
+      </w:r>
+      <w:r>
+        <w:rPr>
+          <w:color w:val="00B0F0"/>
+          <w:sz w:val="28"/>
+          <w:szCs w:val="28"/>
+        </w:rPr>
+        <w:t xml:space="preserve">: </w:t>
+      </w:r>
+      <w:proofErr w:type="spellStart"/>
+      <w:r>
+        <w:rPr>
+          <w:color w:val="00B0F0"/>
+          <w:sz w:val="28"/>
+          <w:szCs w:val="28"/>
+        </w:rPr>
+        <w:t>Graph</w:t>
+      </w:r>
+      <w:r>
+        <w:rPr>
+          <w:color w:val="00B0F0"/>
+          <w:sz w:val="28"/>
+          <w:szCs w:val="28"/>
+        </w:rPr>
+        <w:t>.get_expand_list</w:t>
+      </w:r>
+      <w:proofErr w:type="spellEnd"/>
+    </w:p>
+    <w:p>
+      <w:pPr>
+        <w:rPr>
+          <w:color w:val="00B0F0"/>
+          <w:sz w:val="28"/>
+          <w:szCs w:val="28"/>
+        </w:rPr>
+      </w:pPr>
+    </w:p>
+    <w:p>
+      <w:pPr>
+        <w:rPr>
+          <w:color w:val="00B0F0"/>
+          <w:sz w:val="28"/>
+          <w:szCs w:val="28"/>
+        </w:rPr>
+      </w:pPr>
+      <w:r>
+        <w:rPr>
+          <w:color w:val="00B0F0"/>
+          <w:sz w:val="28"/>
+          <w:szCs w:val="28"/>
+        </w:rPr>
+        <w:t xml:space="preserve">Question 1.3 </w:t>
+      </w:r>
+      <w:r>
+        <w:rPr>
+          <w:color w:val="800180"/>
+          <w:sz w:val="28"/>
+          <w:szCs w:val="28"/>
+          <w:highlight w:val="darkMagenta"/>
+        </w:rPr>
+        <w:t>_</w:t>
+      </w:r>
+      <w:r>
+        <w:rPr>
+          <w:color w:val="FFFFFF" w:themeColor="background1"/>
+          <w:sz w:val="28"/>
+          <w:szCs w:val="28"/>
+          <w:highlight w:val="darkMagenta"/>
+        </w:rPr>
+        <w:t>code</w:t>
+      </w:r>
+      <w:r>
+        <w:rPr>
+          <w:color w:val="800180"/>
+          <w:sz w:val="28"/>
+          <w:szCs w:val="28"/>
+          <w:highlight w:val="darkMagenta"/>
+        </w:rPr>
+        <w:t>_</w:t>
+      </w:r>
+      <w:r>
+        <w:rPr>
+          <w:color w:val="00B0F0"/>
+          <w:sz w:val="28"/>
+          <w:szCs w:val="28"/>
+        </w:rPr>
+        <w:t xml:space="preserve">: </w:t>
+      </w:r>
+      <w:proofErr w:type="spellStart"/>
+      <w:r>
+        <w:rPr>
+          <w:color w:val="00B0F0"/>
+          <w:sz w:val="28"/>
+          <w:szCs w:val="28"/>
+        </w:rPr>
+        <w:t>Graph</w:t>
+      </w:r>
+      <w:r>
+        <w:rPr>
+          <w:color w:val="00B0F0"/>
+          <w:sz w:val="28"/>
+          <w:szCs w:val="28"/>
+        </w:rPr>
+        <w:t>.expand_element</w:t>
+      </w:r>
+      <w:proofErr w:type="spellEnd"/>
+    </w:p>
+    <w:p>
+      <w:pPr>
+        <w:rPr>
+          <w:color w:val="00B0F0"/>
+          <w:sz w:val="28"/>
+          <w:szCs w:val="28"/>
+        </w:rPr>
+      </w:pPr>
+    </w:p>
+    <w:p>
+      <w:pPr>
+        <w:rPr>
+          <w:color w:val="00B0F0"/>
+          <w:sz w:val="28"/>
+          <w:szCs w:val="28"/>
+        </w:rPr>
+      </w:pPr>
+      <w:r>
+        <w:rPr>
+          <w:color w:val="00B0F0"/>
+          <w:sz w:val="28"/>
+          <w:szCs w:val="28"/>
+        </w:rPr>
+        <w:t xml:space="preserve">Question 1.4 </w:t>
+      </w:r>
+      <w:r>
+        <w:rPr>
+          <w:color w:val="800180"/>
+          <w:sz w:val="28"/>
+          <w:szCs w:val="28"/>
+          <w:highlight w:val="darkMagenta"/>
+        </w:rPr>
+        <w:t>_</w:t>
+      </w:r>
+      <w:r>
+        <w:rPr>
+          <w:color w:val="FFFFFF" w:themeColor="background1"/>
+          <w:sz w:val="28"/>
+          <w:szCs w:val="28"/>
+          <w:highlight w:val="darkMagenta"/>
+        </w:rPr>
+        <w:t>code</w:t>
+      </w:r>
+      <w:r>
+        <w:rPr>
+          <w:color w:val="800180"/>
+          <w:sz w:val="28"/>
+          <w:szCs w:val="28"/>
+          <w:highlight w:val="darkMagenta"/>
+        </w:rPr>
+        <w:t>_</w:t>
+      </w:r>
+      <w:r>
+        <w:rPr>
+          <w:color w:val="00B0F0"/>
+          <w:sz w:val="28"/>
+          <w:szCs w:val="28"/>
+        </w:rPr>
+        <w:t xml:space="preserve">: </w:t>
+      </w:r>
+      <w:proofErr w:type="spellStart"/>
+      <w:r>
+        <w:rPr>
+          <w:color w:val="00B0F0"/>
+          <w:sz w:val="28"/>
+          <w:szCs w:val="28"/>
+        </w:rPr>
+        <w:t>Graph</w:t>
+      </w:r>
+      <w:r>
+        <w:rPr>
+          <w:color w:val="00B0F0"/>
+          <w:sz w:val="28"/>
+          <w:szCs w:val="28"/>
+        </w:rPr>
+        <w:t>.path</w:t>
+      </w:r>
+      <w:proofErr w:type="spellEnd"/>
+    </w:p>
+    <w:p>
+      <w:pPr>
+        <w:rPr>
+          <w:color w:val="00B0F0"/>
+          <w:sz w:val="28"/>
+          <w:szCs w:val="28"/>
+        </w:rPr>
+      </w:pPr>
+    </w:p>
+    <w:p>
+      <w:pPr>
+        <w:rPr>
+          <w:color w:val="00B0F0"/>
+          <w:sz w:val="28"/>
+          <w:szCs w:val="28"/>
+        </w:rPr>
+      </w:pPr>
+      <w:r>
+        <w:rPr>
+          <w:color w:val="00B0F0"/>
+          <w:sz w:val="28"/>
+          <w:szCs w:val="28"/>
+        </w:rPr>
+        <w:t xml:space="preserve">Question 1.5 </w:t>
+      </w:r>
+      <w:r>
+        <w:rPr>
+          <w:color w:val="800180"/>
+          <w:sz w:val="28"/>
+          <w:szCs w:val="28"/>
+          <w:highlight w:val="darkMagenta"/>
+        </w:rPr>
+        <w:t>_</w:t>
+      </w:r>
+      <w:r>
+        <w:rPr>
+          <w:color w:val="FFFFFF" w:themeColor="background1"/>
+          <w:sz w:val="28"/>
+          <w:szCs w:val="28"/>
+          <w:highlight w:val="darkMagenta"/>
+        </w:rPr>
+        <w:t>code</w:t>
+      </w:r>
+      <w:r>
+        <w:rPr>
+          <w:color w:val="800180"/>
+          <w:sz w:val="28"/>
+          <w:szCs w:val="28"/>
+          <w:highlight w:val="darkMagenta"/>
+        </w:rPr>
+        <w:t>_</w:t>
+      </w:r>
+      <w:r>
+        <w:rPr>
+          <w:color w:val="00B0F0"/>
+          <w:sz w:val="28"/>
+          <w:szCs w:val="28"/>
+        </w:rPr>
+        <w:t xml:space="preserve">: </w:t>
+      </w:r>
+      <w:proofErr w:type="spellStart"/>
+      <w:r>
+        <w:rPr>
+          <w:color w:val="00B0F0"/>
+          <w:sz w:val="28"/>
+          <w:szCs w:val="28"/>
+        </w:rPr>
+        <w:t>Graph</w:t>
+      </w:r>
+      <w:r>
+        <w:rPr>
+          <w:color w:val="00B0F0"/>
+          <w:sz w:val="28"/>
+          <w:szCs w:val="28"/>
+        </w:rPr>
+        <w:t>.search</w:t>
+      </w:r>
+      <w:proofErr w:type="spellEnd"/>
+    </w:p>
+    <w:p>
+      <w:pPr>
         <w:rPr>
           <w:color w:val="00B0F0"/>
           <w:sz w:val="28"/>
@@ -438,6 +780,500 @@
     </w:p>
     <w:p>
       <w:pPr>
+        <w:rPr>
+          <w:color w:val="00B0F0"/>
+          <w:sz w:val="28"/>
+          <w:szCs w:val="28"/>
+        </w:rPr>
+      </w:pPr>
+      <w:r>
+        <w:rPr>
+          <w:color w:val="00B0F0"/>
+          <w:sz w:val="28"/>
+          <w:szCs w:val="28"/>
+        </w:rPr>
+        <w:t xml:space="preserve">Question 2.1 </w:t>
+      </w:r>
+      <w:r>
+        <w:rPr>
+          <w:color w:val="800180"/>
+          <w:sz w:val="28"/>
+          <w:szCs w:val="28"/>
+          <w:highlight w:val="darkMagenta"/>
+        </w:rPr>
+        <w:t>_</w:t>
+      </w:r>
+      <w:r>
+        <w:rPr>
+          <w:color w:val="FFFFFF" w:themeColor="background1"/>
+          <w:sz w:val="28"/>
+          <w:szCs w:val="28"/>
+          <w:highlight w:val="darkMagenta"/>
+        </w:rPr>
+        <w:t>code</w:t>
+      </w:r>
+      <w:r>
+        <w:rPr>
+          <w:color w:val="800180"/>
+          <w:sz w:val="28"/>
+          <w:szCs w:val="28"/>
+          <w:highlight w:val="darkMagenta"/>
+        </w:rPr>
+        <w:t>_</w:t>
+      </w:r>
+      <w:r>
+        <w:rPr>
+          <w:color w:val="00B0F0"/>
+          <w:sz w:val="28"/>
+          <w:szCs w:val="28"/>
+        </w:rPr>
+        <w:t xml:space="preserve">: </w:t>
+      </w:r>
+      <w:proofErr w:type="spellStart"/>
+      <w:proofErr w:type="gramStart"/>
+      <w:r>
+        <w:rPr>
+          <w:color w:val="00B0F0"/>
+          <w:sz w:val="28"/>
+          <w:szCs w:val="28"/>
+        </w:rPr>
+        <w:t>SphereWorldGraph</w:t>
+      </w:r>
+      <w:proofErr w:type="spellEnd"/>
+      <w:r>
+        <w:rPr>
+          <w:color w:val="00B0F0"/>
+          <w:sz w:val="28"/>
+          <w:szCs w:val="28"/>
+        </w:rPr>
+        <w:t>._</w:t>
+      </w:r>
+      <w:proofErr w:type="gramEnd"/>
+      <w:r>
+        <w:rPr>
+          <w:color w:val="00B0F0"/>
+          <w:sz w:val="28"/>
+          <w:szCs w:val="28"/>
+        </w:rPr>
+        <w:t>_</w:t>
+      </w:r>
+      <w:proofErr w:type="spellStart"/>
+      <w:r>
+        <w:rPr>
+          <w:color w:val="00B0F0"/>
+          <w:sz w:val="28"/>
+          <w:szCs w:val="28"/>
+        </w:rPr>
+        <w:t>init</w:t>
+      </w:r>
+      <w:proofErr w:type="spellEnd"/>
+      <w:r>
+        <w:rPr>
+          <w:color w:val="00B0F0"/>
+          <w:sz w:val="28"/>
+          <w:szCs w:val="28"/>
+        </w:rPr>
+        <w:t>__</w:t>
+      </w:r>
+    </w:p>
+    <w:p>
+      <w:pPr>
+        <w:rPr>
+          <w:color w:val="00B0F0"/>
+          <w:sz w:val="28"/>
+          <w:szCs w:val="28"/>
+        </w:rPr>
+      </w:pPr>
+    </w:p>
+    <w:p>
+      <w:pPr>
+        <w:rPr>
+          <w:color w:val="00B0F0"/>
+          <w:sz w:val="28"/>
+          <w:szCs w:val="28"/>
+        </w:rPr>
+      </w:pPr>
+      <w:r>
+        <w:rPr>
+          <w:color w:val="00B0F0"/>
+          <w:sz w:val="28"/>
+          <w:szCs w:val="28"/>
+        </w:rPr>
+        <w:t xml:space="preserve">Question 2.2 </w:t>
+      </w:r>
+      <w:r>
+        <w:rPr>
+          <w:color w:val="800180"/>
+          <w:sz w:val="28"/>
+          <w:szCs w:val="28"/>
+          <w:highlight w:val="darkMagenta"/>
+        </w:rPr>
+        <w:t>_</w:t>
+      </w:r>
+      <w:r>
+        <w:rPr>
+          <w:color w:val="FFFFFF" w:themeColor="background1"/>
+          <w:sz w:val="28"/>
+          <w:szCs w:val="28"/>
+          <w:highlight w:val="darkMagenta"/>
+        </w:rPr>
+        <w:t>code</w:t>
+      </w:r>
+      <w:r>
+        <w:rPr>
+          <w:color w:val="800180"/>
+          <w:sz w:val="28"/>
+          <w:szCs w:val="28"/>
+          <w:highlight w:val="darkMagenta"/>
+        </w:rPr>
+        <w:t>_</w:t>
+      </w:r>
+      <w:r>
+        <w:rPr>
+          <w:color w:val="00B0F0"/>
+          <w:sz w:val="28"/>
+          <w:szCs w:val="28"/>
+        </w:rPr>
+        <w:t xml:space="preserve">: </w:t>
+      </w:r>
+      <w:proofErr w:type="spellStart"/>
+      <w:r>
+        <w:rPr>
+          <w:color w:val="00B0F0"/>
+          <w:sz w:val="28"/>
+          <w:szCs w:val="28"/>
+        </w:rPr>
+        <w:t>Graph.search_start_goal</w:t>
+      </w:r>
+      <w:proofErr w:type="spellEnd"/>
+    </w:p>
+    <w:p>
+      <w:pPr>
+        <w:rPr>
+          <w:color w:val="00B0F0"/>
+          <w:sz w:val="28"/>
+          <w:szCs w:val="28"/>
+        </w:rPr>
+      </w:pPr>
+    </w:p>
+    <w:p>
+      <w:pPr>
+        <w:rPr>
+          <w:color w:val="00B0F0"/>
+          <w:sz w:val="28"/>
+          <w:szCs w:val="28"/>
+        </w:rPr>
+      </w:pPr>
+      <w:r>
+        <w:rPr>
+          <w:color w:val="00B0F0"/>
+          <w:sz w:val="28"/>
+          <w:szCs w:val="28"/>
+        </w:rPr>
+        <w:t xml:space="preserve">Question 2.1 </w:t>
+      </w:r>
+      <w:r>
+        <w:rPr>
+          <w:color w:val="00FF00"/>
+          <w:sz w:val="28"/>
+          <w:szCs w:val="28"/>
+          <w:highlight w:val="green"/>
+        </w:rPr>
+        <w:t>_</w:t>
+      </w:r>
+      <w:r>
+        <w:rPr>
+          <w:color w:val="000000" w:themeColor="text1"/>
+          <w:sz w:val="28"/>
+          <w:szCs w:val="28"/>
+          <w:highlight w:val="green"/>
+        </w:rPr>
+        <w:t>report</w:t>
+      </w:r>
+      <w:r>
+        <w:rPr>
+          <w:color w:val="00FF00"/>
+          <w:sz w:val="28"/>
+          <w:szCs w:val="28"/>
+          <w:highlight w:val="green"/>
+        </w:rPr>
+        <w:t>_</w:t>
+      </w:r>
+      <w:r>
+        <w:rPr>
+          <w:color w:val="00B0F0"/>
+          <w:sz w:val="28"/>
+          <w:szCs w:val="28"/>
+        </w:rPr>
+        <w:t xml:space="preserve">: </w:t>
+      </w:r>
+      <w:proofErr w:type="spellStart"/>
+      <w:r>
+        <w:rPr>
+          <w:color w:val="00B0F0"/>
+          <w:sz w:val="28"/>
+          <w:szCs w:val="28"/>
+        </w:rPr>
+        <w:t>nb_cells</w:t>
+      </w:r>
+      <w:proofErr w:type="spellEnd"/>
+      <w:r>
+        <w:rPr>
+          <w:color w:val="00B0F0"/>
+          <w:sz w:val="28"/>
+          <w:szCs w:val="28"/>
+        </w:rPr>
+        <w:t xml:space="preserve"> discretization</w:t>
+      </w:r>
+    </w:p>
+    <w:p>
+      <w:pPr>
+        <w:rPr>
+          <w:color w:val="00B0F0"/>
+          <w:sz w:val="28"/>
+          <w:szCs w:val="28"/>
+        </w:rPr>
+      </w:pPr>
+    </w:p>
+    <w:p>
+      <w:pPr>
+        <w:rPr>
+          <w:color w:val="00B0F0"/>
+          <w:sz w:val="28"/>
+          <w:szCs w:val="28"/>
+        </w:rPr>
+      </w:pPr>
+      <w:r>
+        <w:rPr>
+          <w:color w:val="00B0F0"/>
+          <w:sz w:val="28"/>
+          <w:szCs w:val="28"/>
+        </w:rPr>
+        <w:t xml:space="preserve">Question 2.2 </w:t>
+      </w:r>
+      <w:r>
+        <w:rPr>
+          <w:color w:val="00FF00"/>
+          <w:sz w:val="28"/>
+          <w:szCs w:val="28"/>
+          <w:highlight w:val="green"/>
+        </w:rPr>
+        <w:t>_</w:t>
+      </w:r>
+      <w:r>
+        <w:rPr>
+          <w:color w:val="000000" w:themeColor="text1"/>
+          <w:sz w:val="28"/>
+          <w:szCs w:val="28"/>
+          <w:highlight w:val="green"/>
+        </w:rPr>
+        <w:t>report</w:t>
+      </w:r>
+      <w:r>
+        <w:rPr>
+          <w:color w:val="00FF00"/>
+          <w:sz w:val="28"/>
+          <w:szCs w:val="28"/>
+          <w:highlight w:val="green"/>
+        </w:rPr>
+        <w:t>_</w:t>
+      </w:r>
+      <w:r>
+        <w:rPr>
+          <w:color w:val="00B0F0"/>
+          <w:sz w:val="28"/>
+          <w:szCs w:val="28"/>
+        </w:rPr>
+        <w:t xml:space="preserve">: </w:t>
+      </w:r>
+      <w:proofErr w:type="spellStart"/>
+      <w:r>
+        <w:rPr>
+          <w:color w:val="00B0F0"/>
+          <w:sz w:val="28"/>
+          <w:szCs w:val="28"/>
+        </w:rPr>
+        <w:t>SphereWorldGraph</w:t>
+      </w:r>
+      <w:proofErr w:type="spellEnd"/>
+      <w:r>
+        <w:rPr>
+          <w:color w:val="00B0F0"/>
+          <w:sz w:val="28"/>
+          <w:szCs w:val="28"/>
+        </w:rPr>
+        <w:t xml:space="preserve"> </w:t>
+      </w:r>
+      <w:proofErr w:type="spellStart"/>
+      <w:r>
+        <w:rPr>
+          <w:color w:val="00B0F0"/>
+          <w:sz w:val="28"/>
+          <w:szCs w:val="28"/>
+        </w:rPr>
+        <w:t>run_plot</w:t>
+      </w:r>
+      <w:proofErr w:type="spellEnd"/>
+      <w:r>
+        <w:rPr>
+          <w:color w:val="00B0F0"/>
+          <w:sz w:val="28"/>
+          <w:szCs w:val="28"/>
+        </w:rPr>
+        <w:t xml:space="preserve"> method</w:t>
+      </w:r>
+    </w:p>
+    <w:p>
+      <w:pPr>
+        <w:rPr>
+          <w:color w:val="00B0F0"/>
+          <w:sz w:val="28"/>
+          <w:szCs w:val="28"/>
+        </w:rPr>
+      </w:pPr>
+    </w:p>
+    <w:p>
+      <w:pPr>
+        <w:rPr>
+          <w:color w:val="00B0F0"/>
+          <w:sz w:val="28"/>
+          <w:szCs w:val="28"/>
+        </w:rPr>
+      </w:pPr>
+      <w:r>
+        <w:rPr>
+          <w:color w:val="00B0F0"/>
+          <w:sz w:val="28"/>
+          <w:szCs w:val="28"/>
+        </w:rPr>
+        <w:t xml:space="preserve">Question 2.3 </w:t>
+      </w:r>
+      <w:r>
+        <w:rPr>
+          <w:color w:val="00FF00"/>
+          <w:sz w:val="28"/>
+          <w:szCs w:val="28"/>
+          <w:highlight w:val="green"/>
+        </w:rPr>
+        <w:t>_</w:t>
+      </w:r>
+      <w:r>
+        <w:rPr>
+          <w:color w:val="000000" w:themeColor="text1"/>
+          <w:sz w:val="28"/>
+          <w:szCs w:val="28"/>
+          <w:highlight w:val="green"/>
+        </w:rPr>
+        <w:t>report</w:t>
+      </w:r>
+      <w:r>
+        <w:rPr>
+          <w:color w:val="00FF00"/>
+          <w:sz w:val="28"/>
+          <w:szCs w:val="28"/>
+          <w:highlight w:val="green"/>
+        </w:rPr>
+        <w:t>_</w:t>
+      </w:r>
+      <w:r>
+        <w:rPr>
+          <w:color w:val="00B0F0"/>
+          <w:sz w:val="28"/>
+          <w:szCs w:val="28"/>
+        </w:rPr>
+        <w:t xml:space="preserve">: A* Behavior </w:t>
+      </w:r>
+      <w:r>
+        <w:rPr>
+          <w:color w:val="00B0F0"/>
+          <w:sz w:val="28"/>
+          <w:szCs w:val="28"/>
+        </w:rPr>
+        <w:t xml:space="preserve">given choice of </w:t>
+      </w:r>
+      <w:proofErr w:type="spellStart"/>
+      <w:r>
+        <w:rPr>
+          <w:color w:val="00B0F0"/>
+          <w:sz w:val="28"/>
+          <w:szCs w:val="28"/>
+        </w:rPr>
+        <w:t>nb_cells</w:t>
+      </w:r>
+      <w:proofErr w:type="spellEnd"/>
+    </w:p>
+    <w:p>
+      <w:pPr>
+        <w:rPr>
+          <w:color w:val="00B0F0"/>
+          <w:sz w:val="28"/>
+          <w:szCs w:val="28"/>
+        </w:rPr>
+      </w:pPr>
+    </w:p>
+    <w:p>
+      <w:pPr>
+        <w:rPr>
+          <w:color w:val="00B0F0"/>
+          <w:sz w:val="28"/>
+          <w:szCs w:val="28"/>
+        </w:rPr>
+      </w:pPr>
+      <w:r>
+        <w:rPr>
+          <w:color w:val="00B0F0"/>
+          <w:sz w:val="28"/>
+          <w:szCs w:val="28"/>
+        </w:rPr>
+        <w:t xml:space="preserve">Question 2.4 </w:t>
+      </w:r>
+      <w:r>
+        <w:rPr>
+          <w:color w:val="00FF00"/>
+          <w:sz w:val="28"/>
+          <w:szCs w:val="28"/>
+          <w:highlight w:val="green"/>
+        </w:rPr>
+        <w:t>_</w:t>
+      </w:r>
+      <w:r>
+        <w:rPr>
+          <w:color w:val="000000" w:themeColor="text1"/>
+          <w:sz w:val="28"/>
+          <w:szCs w:val="28"/>
+          <w:highlight w:val="green"/>
+        </w:rPr>
+        <w:t>report</w:t>
+      </w:r>
+      <w:r>
+        <w:rPr>
+          <w:color w:val="00FF00"/>
+          <w:sz w:val="28"/>
+          <w:szCs w:val="28"/>
+          <w:highlight w:val="green"/>
+        </w:rPr>
+        <w:t>_</w:t>
+      </w:r>
+      <w:r>
+        <w:rPr>
+          <w:color w:val="00B0F0"/>
+          <w:sz w:val="28"/>
+          <w:szCs w:val="28"/>
+        </w:rPr>
+        <w:t>: A* Behavior with respect to the potential planner</w:t>
+      </w:r>
+    </w:p>
+    <w:p>
+      <w:pPr>
+        <w:rPr>
+          <w:color w:val="00B0F0"/>
+          <w:sz w:val="28"/>
+          <w:szCs w:val="28"/>
+        </w:rPr>
+      </w:pPr>
+    </w:p>
+    <w:p>
+      <w:pPr>
         <w:jc w:val="center"/>
         <w:rPr>
           <w:b/>
@@ -496,6 +1332,446 @@
           <w:szCs w:val="28"/>
         </w:rPr>
       </w:pPr>
+      <w:r>
+        <w:rPr>
+          <w:color w:val="00B0F0"/>
+          <w:sz w:val="28"/>
+          <w:szCs w:val="28"/>
+        </w:rPr>
+        <w:br/>
+        <w:t>Question 3.1</w:t>
+      </w:r>
+      <w:r>
+        <w:rPr>
+          <w:color w:val="00B0F0"/>
+          <w:sz w:val="28"/>
+          <w:szCs w:val="28"/>
+        </w:rPr>
+        <w:t>(a)</w:t>
+      </w:r>
+      <w:r>
+        <w:rPr>
+          <w:color w:val="00B0F0"/>
+          <w:sz w:val="28"/>
+          <w:szCs w:val="28"/>
+        </w:rPr>
+        <w:t xml:space="preserve"> </w:t>
+      </w:r>
+      <w:r>
+        <w:rPr>
+          <w:color w:val="00FF00"/>
+          <w:sz w:val="28"/>
+          <w:szCs w:val="28"/>
+          <w:highlight w:val="green"/>
+        </w:rPr>
+        <w:t>_</w:t>
+      </w:r>
+      <w:r>
+        <w:rPr>
+          <w:color w:val="000000" w:themeColor="text1"/>
+          <w:sz w:val="28"/>
+          <w:szCs w:val="28"/>
+          <w:highlight w:val="green"/>
+        </w:rPr>
+        <w:t>report</w:t>
+      </w:r>
+      <w:r>
+        <w:rPr>
+          <w:color w:val="00FF00"/>
+          <w:sz w:val="28"/>
+          <w:szCs w:val="28"/>
+          <w:highlight w:val="green"/>
+        </w:rPr>
+        <w:t>_</w:t>
+      </w:r>
+      <w:r>
+        <w:rPr>
+          <w:color w:val="00B0F0"/>
+          <w:sz w:val="28"/>
+          <w:szCs w:val="28"/>
+        </w:rPr>
+        <w:t xml:space="preserve">: </w:t>
+      </w:r>
+      <w:proofErr w:type="spellStart"/>
+      <w:r>
+        <w:rPr>
+          <w:color w:val="00B0F0"/>
+          <w:sz w:val="28"/>
+          <w:szCs w:val="28"/>
+        </w:rPr>
+        <w:t>TwoLinkGraph</w:t>
+      </w:r>
+      <w:r>
+        <w:rPr>
+          <w:color w:val="00B0F0"/>
+          <w:sz w:val="28"/>
+          <w:szCs w:val="28"/>
+        </w:rPr>
+        <w:t>.load_free_space_graph</w:t>
+      </w:r>
+      <w:proofErr w:type="spellEnd"/>
+    </w:p>
+    <w:p>
+      <w:pPr>
+        <w:rPr>
+          <w:color w:val="00B0F0"/>
+          <w:sz w:val="28"/>
+          <w:szCs w:val="28"/>
+        </w:rPr>
+      </w:pPr>
+    </w:p>
+    <w:p>
+      <w:pPr>
+        <w:rPr>
+          <w:color w:val="00B0F0"/>
+          <w:sz w:val="28"/>
+          <w:szCs w:val="28"/>
+        </w:rPr>
+      </w:pPr>
+      <w:r>
+        <w:rPr>
+          <w:color w:val="00B0F0"/>
+          <w:sz w:val="28"/>
+          <w:szCs w:val="28"/>
+        </w:rPr>
+        <w:t xml:space="preserve">Question 3.1(b) </w:t>
+      </w:r>
+      <w:r>
+        <w:rPr>
+          <w:color w:val="00FF00"/>
+          <w:sz w:val="28"/>
+          <w:szCs w:val="28"/>
+          <w:highlight w:val="green"/>
+        </w:rPr>
+        <w:t>_</w:t>
+      </w:r>
+      <w:r>
+        <w:rPr>
+          <w:color w:val="000000" w:themeColor="text1"/>
+          <w:sz w:val="28"/>
+          <w:szCs w:val="28"/>
+          <w:highlight w:val="green"/>
+        </w:rPr>
+        <w:t>report</w:t>
+      </w:r>
+      <w:r>
+        <w:rPr>
+          <w:color w:val="00FF00"/>
+          <w:sz w:val="28"/>
+          <w:szCs w:val="28"/>
+          <w:highlight w:val="green"/>
+        </w:rPr>
+        <w:t>_</w:t>
+      </w:r>
+      <w:r>
+        <w:rPr>
+          <w:color w:val="00B0F0"/>
+          <w:sz w:val="28"/>
+          <w:szCs w:val="28"/>
+        </w:rPr>
+        <w:t xml:space="preserve">: </w:t>
+      </w:r>
+      <w:proofErr w:type="spellStart"/>
+      <w:r>
+        <w:rPr>
+          <w:color w:val="00B0F0"/>
+          <w:sz w:val="28"/>
+          <w:szCs w:val="28"/>
+        </w:rPr>
+        <w:t>TwoLinkGraph.plot</w:t>
+      </w:r>
+      <w:proofErr w:type="spellEnd"/>
+    </w:p>
+    <w:p>
+      <w:pPr>
+        <w:rPr>
+          <w:color w:val="00B0F0"/>
+          <w:sz w:val="28"/>
+          <w:szCs w:val="28"/>
+        </w:rPr>
+      </w:pPr>
+    </w:p>
+    <w:p>
+      <w:pPr>
+        <w:rPr>
+          <w:color w:val="00B0F0"/>
+          <w:sz w:val="28"/>
+          <w:szCs w:val="28"/>
+        </w:rPr>
+      </w:pPr>
+      <w:r>
+        <w:rPr>
+          <w:color w:val="00B0F0"/>
+          <w:sz w:val="28"/>
+          <w:szCs w:val="28"/>
+        </w:rPr>
+        <w:t xml:space="preserve">Question 3.1(c) </w:t>
+      </w:r>
+      <w:r>
+        <w:rPr>
+          <w:color w:val="00FF00"/>
+          <w:sz w:val="28"/>
+          <w:szCs w:val="28"/>
+          <w:highlight w:val="green"/>
+        </w:rPr>
+        <w:t>_</w:t>
+      </w:r>
+      <w:r>
+        <w:rPr>
+          <w:color w:val="000000" w:themeColor="text1"/>
+          <w:sz w:val="28"/>
+          <w:szCs w:val="28"/>
+          <w:highlight w:val="green"/>
+        </w:rPr>
+        <w:t>report</w:t>
+      </w:r>
+      <w:r>
+        <w:rPr>
+          <w:color w:val="00FF00"/>
+          <w:sz w:val="28"/>
+          <w:szCs w:val="28"/>
+          <w:highlight w:val="green"/>
+        </w:rPr>
+        <w:t>_</w:t>
+      </w:r>
+      <w:r>
+        <w:rPr>
+          <w:color w:val="00B0F0"/>
+          <w:sz w:val="28"/>
+          <w:szCs w:val="28"/>
+        </w:rPr>
+        <w:t xml:space="preserve">: </w:t>
+      </w:r>
+      <w:proofErr w:type="spellStart"/>
+      <w:r>
+        <w:rPr>
+          <w:color w:val="00B0F0"/>
+          <w:sz w:val="28"/>
+          <w:szCs w:val="28"/>
+        </w:rPr>
+        <w:t>TwoLinkGraph.search_start_goal</w:t>
+      </w:r>
+      <w:proofErr w:type="spellEnd"/>
+    </w:p>
+    <w:p>
+      <w:pPr>
+        <w:rPr>
+          <w:color w:val="00B0F0"/>
+          <w:sz w:val="28"/>
+          <w:szCs w:val="28"/>
+        </w:rPr>
+      </w:pPr>
+    </w:p>
+    <w:p>
+      <w:pPr>
+        <w:rPr>
+          <w:color w:val="00B0F0"/>
+          <w:sz w:val="28"/>
+          <w:szCs w:val="28"/>
+        </w:rPr>
+      </w:pPr>
+      <w:r>
+        <w:rPr>
+          <w:color w:val="00B0F0"/>
+          <w:sz w:val="28"/>
+          <w:szCs w:val="28"/>
+        </w:rPr>
+        <w:t xml:space="preserve">Question 3.2 </w:t>
+      </w:r>
+      <w:r>
+        <w:rPr>
+          <w:color w:val="00FF00"/>
+          <w:sz w:val="28"/>
+          <w:szCs w:val="28"/>
+          <w:highlight w:val="green"/>
+        </w:rPr>
+        <w:t>_</w:t>
+      </w:r>
+      <w:r>
+        <w:rPr>
+          <w:color w:val="000000" w:themeColor="text1"/>
+          <w:sz w:val="28"/>
+          <w:szCs w:val="28"/>
+          <w:highlight w:val="green"/>
+        </w:rPr>
+        <w:t>report</w:t>
+      </w:r>
+      <w:r>
+        <w:rPr>
+          <w:color w:val="00FF00"/>
+          <w:sz w:val="28"/>
+          <w:szCs w:val="28"/>
+          <w:highlight w:val="green"/>
+        </w:rPr>
+        <w:t>_</w:t>
+      </w:r>
+      <w:r>
+        <w:rPr>
+          <w:color w:val="00B0F0"/>
+          <w:sz w:val="28"/>
+          <w:szCs w:val="28"/>
+        </w:rPr>
+        <w:t xml:space="preserve">: Plot the points </w:t>
+      </w:r>
+      <w:proofErr w:type="spellStart"/>
+      <w:r>
+        <w:rPr>
+          <w:color w:val="00B0F0"/>
+          <w:sz w:val="28"/>
+          <w:szCs w:val="28"/>
+        </w:rPr>
+        <w:t>obstacle_points</w:t>
+      </w:r>
+      <w:proofErr w:type="spellEnd"/>
+    </w:p>
+    <w:p>
+      <w:pPr>
+        <w:rPr>
+          <w:color w:val="00B0F0"/>
+          <w:sz w:val="28"/>
+          <w:szCs w:val="28"/>
+        </w:rPr>
+      </w:pPr>
+    </w:p>
+    <w:p>
+      <w:pPr>
+        <w:rPr>
+          <w:color w:val="00B0F0"/>
+          <w:sz w:val="28"/>
+          <w:szCs w:val="28"/>
+        </w:rPr>
+      </w:pPr>
+      <w:r>
+        <w:rPr>
+          <w:color w:val="00B0F0"/>
+          <w:sz w:val="28"/>
+          <w:szCs w:val="28"/>
+        </w:rPr>
+        <w:t xml:space="preserve">Question 3.3 </w:t>
+      </w:r>
+      <w:r>
+        <w:rPr>
+          <w:color w:val="00FF00"/>
+          <w:sz w:val="28"/>
+          <w:szCs w:val="28"/>
+          <w:highlight w:val="green"/>
+        </w:rPr>
+        <w:t>_</w:t>
+      </w:r>
+      <w:r>
+        <w:rPr>
+          <w:color w:val="000000" w:themeColor="text1"/>
+          <w:sz w:val="28"/>
+          <w:szCs w:val="28"/>
+          <w:highlight w:val="green"/>
+        </w:rPr>
+        <w:t>report</w:t>
+      </w:r>
+      <w:r>
+        <w:rPr>
+          <w:color w:val="00FF00"/>
+          <w:sz w:val="28"/>
+          <w:szCs w:val="28"/>
+          <w:highlight w:val="green"/>
+        </w:rPr>
+        <w:t>_</w:t>
+      </w:r>
+      <w:r>
+        <w:rPr>
+          <w:color w:val="00B0F0"/>
+          <w:sz w:val="28"/>
+          <w:szCs w:val="28"/>
+        </w:rPr>
+        <w:t xml:space="preserve">: Comment on the </w:t>
+      </w:r>
+      <w:r>
+        <w:rPr>
+          <w:i/>
+          <w:iCs/>
+          <w:color w:val="00B0F0"/>
+          <w:sz w:val="28"/>
+          <w:szCs w:val="28"/>
+        </w:rPr>
+        <w:t>unwinding</w:t>
+      </w:r>
+      <w:r>
+        <w:rPr>
+          <w:color w:val="00B0F0"/>
+          <w:sz w:val="28"/>
+          <w:szCs w:val="28"/>
+        </w:rPr>
+        <w:t xml:space="preserve"> phenomenon </w:t>
+      </w:r>
+      <w:r>
+        <w:rPr>
+          <w:color w:val="00B0F0"/>
+          <w:sz w:val="28"/>
+          <w:szCs w:val="28"/>
+        </w:rPr>
+        <w:t>in the easy case</w:t>
+      </w:r>
+    </w:p>
+    <w:p>
+      <w:pPr>
+        <w:rPr>
+          <w:color w:val="00B0F0"/>
+          <w:sz w:val="28"/>
+          <w:szCs w:val="28"/>
+        </w:rPr>
+      </w:pPr>
+    </w:p>
+    <w:p>
+      <w:pPr>
+        <w:rPr>
+          <w:color w:val="00B0F0"/>
+          <w:sz w:val="28"/>
+          <w:szCs w:val="28"/>
+        </w:rPr>
+      </w:pPr>
+      <w:r>
+        <w:rPr>
+          <w:color w:val="00B0F0"/>
+          <w:sz w:val="28"/>
+          <w:szCs w:val="28"/>
+        </w:rPr>
+        <w:lastRenderedPageBreak/>
+        <w:t xml:space="preserve">Question 3.4 </w:t>
+      </w:r>
+      <w:r>
+        <w:rPr>
+          <w:color w:val="00FF00"/>
+          <w:sz w:val="28"/>
+          <w:szCs w:val="28"/>
+          <w:highlight w:val="green"/>
+        </w:rPr>
+        <w:t>_</w:t>
+      </w:r>
+      <w:r>
+        <w:rPr>
+          <w:color w:val="000000" w:themeColor="text1"/>
+          <w:sz w:val="28"/>
+          <w:szCs w:val="28"/>
+          <w:highlight w:val="green"/>
+        </w:rPr>
+        <w:t>report</w:t>
+      </w:r>
+      <w:r>
+        <w:rPr>
+          <w:color w:val="00FF00"/>
+          <w:sz w:val="28"/>
+          <w:szCs w:val="28"/>
+          <w:highlight w:val="green"/>
+        </w:rPr>
+        <w:t>_</w:t>
+      </w:r>
+      <w:r>
+        <w:rPr>
+          <w:color w:val="00B0F0"/>
+          <w:sz w:val="28"/>
+          <w:szCs w:val="28"/>
+        </w:rPr>
+        <w:t>: Comment on the obstacle closeness issue and practical solutions</w:t>
+      </w:r>
     </w:p>
     <w:sectPr>
       <w:pgSz w:w="12240" w:h="15840"/>
@@ -1051,6 +2327,27 @@
       <w:contextualSpacing/>
     </w:pPr>
   </w:style>
+  <w:style w:type="paragraph" w:styleId="Date">
+    <w:name w:val="Date"/>
+    <w:basedOn w:val="Normal"/>
+    <w:next w:val="Normal"/>
+    <w:link w:val="DateChar"/>
+    <w:uiPriority w:val="99"/>
+    <w:semiHidden/>
+    <w:unhideWhenUsed/>
+    <w:rsid w:val="00436206"/>
+  </w:style>
+  <w:style w:type="character" w:customStyle="1" w:styleId="DateChar">
+    <w:name w:val="Date Char"/>
+    <w:basedOn w:val="DefaultParagraphFont"/>
+    <w:link w:val="Date"/>
+    <w:uiPriority w:val="99"/>
+    <w:semiHidden/>
+    <w:rsid w:val="00436206"/>
+    <w:rPr>
+      <w:rFonts w:ascii="Times New Roman" w:eastAsia="Times New Roman" w:hAnsi="Times New Roman" w:cs="Times New Roman"/>
+    </w:rPr>
+  </w:style>
 </w:styles>
 </file>
 

</xml_diff>

<commit_message>
Finished problem 2 and began fixing problem 3
</commit_message>
<xml_diff>
--- a/Homework_4/Cameron Cipriano Homework 4 Report.docx
+++ b/Homework_4/Cameron Cipriano Homework 4 Report.docx
@@ -1034,6 +1034,187 @@
           <w:szCs w:val="28"/>
         </w:rPr>
       </w:pPr>
+      <w:r>
+        <w:rPr>
+          <w:noProof/>
+          <w:color w:val="00B0F0"/>
+          <w:sz w:val="28"/>
+          <w:szCs w:val="28"/>
+        </w:rPr>
+        <w:lastRenderedPageBreak/>
+        <w:drawing>
+          <wp:inline distT="0" distB="0" distL="0" distR="0" wp14:anchorId="503365CF" wp14:editId="6624C380">
+            <wp:extent cx="2981195" cy="2235896"/>
+            <wp:effectExtent l="0" t="0" r="3810" b="0"/>
+            <wp:docPr id="9" name="Picture 9" descr="Diagram, engineering drawing&#10;&#10;Description automatically generated"/>
+            <wp:cNvGraphicFramePr>
+              <a:graphicFrameLocks xmlns:a="http://schemas.openxmlformats.org/drawingml/2006/main" noChangeAspect="1"/>
+            </wp:cNvGraphicFramePr>
+            <a:graphic xmlns:a="http://schemas.openxmlformats.org/drawingml/2006/main">
+              <a:graphicData uri="http://schemas.openxmlformats.org/drawingml/2006/picture">
+                <pic:pic xmlns:pic="http://schemas.openxmlformats.org/drawingml/2006/picture">
+                  <pic:nvPicPr>
+                    <pic:cNvPr id="9" name="Picture 9" descr="Diagram, engineering drawing&#10;&#10;Description automatically generated"/>
+                    <pic:cNvPicPr/>
+                  </pic:nvPicPr>
+                  <pic:blipFill>
+                    <a:blip r:embed="rId5">
+                      <a:extLst>
+                        <a:ext uri="{28A0092B-C50C-407E-A947-70E740481C1C}">
+                          <a14:useLocalDpi xmlns:a14="http://schemas.microsoft.com/office/drawing/2010/main" val="0"/>
+                        </a:ext>
+                      </a:extLst>
+                    </a:blip>
+                    <a:stretch>
+                      <a:fillRect/>
+                    </a:stretch>
+                  </pic:blipFill>
+                  <pic:spPr>
+                    <a:xfrm>
+                      <a:off x="0" y="0"/>
+                      <a:ext cx="2993450" cy="2245087"/>
+                    </a:xfrm>
+                    <a:prstGeom prst="rect">
+                      <a:avLst/>
+                    </a:prstGeom>
+                  </pic:spPr>
+                </pic:pic>
+              </a:graphicData>
+            </a:graphic>
+          </wp:inline>
+        </w:drawing>
+      </w:r>
+      <w:r>
+        <w:rPr>
+          <w:noProof/>
+          <w:color w:val="00B0F0"/>
+          <w:sz w:val="28"/>
+          <w:szCs w:val="28"/>
+        </w:rPr>
+        <w:drawing>
+          <wp:inline distT="0" distB="0" distL="0" distR="0" wp14:anchorId="3A423171" wp14:editId="4EAE73A6">
+            <wp:extent cx="2906038" cy="2179529"/>
+            <wp:effectExtent l="0" t="0" r="2540" b="5080"/>
+            <wp:docPr id="46" name="Picture 46" descr="A picture containing text, mask, wheel, vector graphics&#10;&#10;Description automatically generated"/>
+            <wp:cNvGraphicFramePr>
+              <a:graphicFrameLocks xmlns:a="http://schemas.openxmlformats.org/drawingml/2006/main" noChangeAspect="1"/>
+            </wp:cNvGraphicFramePr>
+            <a:graphic xmlns:a="http://schemas.openxmlformats.org/drawingml/2006/main">
+              <a:graphicData uri="http://schemas.openxmlformats.org/drawingml/2006/picture">
+                <pic:pic xmlns:pic="http://schemas.openxmlformats.org/drawingml/2006/picture">
+                  <pic:nvPicPr>
+                    <pic:cNvPr id="46" name="Picture 46" descr="A picture containing text, mask, wheel, vector graphics&#10;&#10;Description automatically generated"/>
+                    <pic:cNvPicPr/>
+                  </pic:nvPicPr>
+                  <pic:blipFill>
+                    <a:blip r:embed="rId6">
+                      <a:extLst>
+                        <a:ext uri="{28A0092B-C50C-407E-A947-70E740481C1C}">
+                          <a14:useLocalDpi xmlns:a14="http://schemas.microsoft.com/office/drawing/2010/main" val="0"/>
+                        </a:ext>
+                      </a:extLst>
+                    </a:blip>
+                    <a:stretch>
+                      <a:fillRect/>
+                    </a:stretch>
+                  </pic:blipFill>
+                  <pic:spPr>
+                    <a:xfrm>
+                      <a:off x="0" y="0"/>
+                      <a:ext cx="2924124" cy="2193093"/>
+                    </a:xfrm>
+                    <a:prstGeom prst="rect">
+                      <a:avLst/>
+                    </a:prstGeom>
+                  </pic:spPr>
+                </pic:pic>
+              </a:graphicData>
+            </a:graphic>
+          </wp:inline>
+        </w:drawing>
+      </w:r>
+      <w:r>
+        <w:rPr>
+          <w:noProof/>
+          <w:color w:val="00B0F0"/>
+          <w:sz w:val="28"/>
+          <w:szCs w:val="28"/>
+        </w:rPr>
+        <w:drawing>
+          <wp:inline distT="0" distB="0" distL="0" distR="0" wp14:anchorId="2ECBBA10" wp14:editId="6A877FEB">
+            <wp:extent cx="2906038" cy="2179529"/>
+            <wp:effectExtent l="0" t="0" r="2540" b="5080"/>
+            <wp:docPr id="11" name="Picture 11" descr="A picture containing text, wheel, gear&#10;&#10;Description automatically generated"/>
+            <wp:cNvGraphicFramePr>
+              <a:graphicFrameLocks xmlns:a="http://schemas.openxmlformats.org/drawingml/2006/main" noChangeAspect="1"/>
+            </wp:cNvGraphicFramePr>
+            <a:graphic xmlns:a="http://schemas.openxmlformats.org/drawingml/2006/main">
+              <a:graphicData uri="http://schemas.openxmlformats.org/drawingml/2006/picture">
+                <pic:pic xmlns:pic="http://schemas.openxmlformats.org/drawingml/2006/picture">
+                  <pic:nvPicPr>
+                    <pic:cNvPr id="11" name="Picture 11" descr="A picture containing text, wheel, gear&#10;&#10;Description automatically generated"/>
+                    <pic:cNvPicPr/>
+                  </pic:nvPicPr>
+                  <pic:blipFill>
+                    <a:blip r:embed="rId7">
+                      <a:extLst>
+                        <a:ext uri="{28A0092B-C50C-407E-A947-70E740481C1C}">
+                          <a14:useLocalDpi xmlns:a14="http://schemas.microsoft.com/office/drawing/2010/main" val="0"/>
+                        </a:ext>
+                      </a:extLst>
+                    </a:blip>
+                    <a:stretch>
+                      <a:fillRect/>
+                    </a:stretch>
+                  </pic:blipFill>
+                  <pic:spPr>
+                    <a:xfrm>
+                      <a:off x="0" y="0"/>
+                      <a:ext cx="2920823" cy="2190618"/>
+                    </a:xfrm>
+                    <a:prstGeom prst="rect">
+                      <a:avLst/>
+                    </a:prstGeom>
+                  </pic:spPr>
+                </pic:pic>
+              </a:graphicData>
+            </a:graphic>
+          </wp:inline>
+        </w:drawing>
+      </w:r>
+    </w:p>
+    <w:p>
+      <w:r>
+        <w:t>Top Left:</w:t>
+      </w:r>
+      <w:r>
+        <w:t xml:space="preserve"> Discretized with 8 Nodes</w:t>
+      </w:r>
+    </w:p>
+    <w:p>
+      <w:r>
+        <w:t xml:space="preserve">Top Right: Discretized with </w:t>
+      </w:r>
+      <w:r>
+        <w:t>4</w:t>
+      </w:r>
+      <w:r>
+        <w:t>0 Nodes</w:t>
+      </w:r>
+    </w:p>
+    <w:p>
+      <w:r>
+        <w:t>Bottom Left: Discretized with 80 Nodes</w:t>
+      </w:r>
+    </w:p>
+    <w:p>
+      <w:pPr>
+        <w:rPr>
+          <w:color w:val="00B0F0"/>
+          <w:sz w:val="28"/>
+          <w:szCs w:val="28"/>
+        </w:rPr>
+      </w:pPr>
     </w:p>
     <w:p>
       <w:pPr>
@@ -1131,6 +1312,371 @@
           <w:szCs w:val="28"/>
         </w:rPr>
       </w:pPr>
+      <w:r>
+        <w:rPr>
+          <w:noProof/>
+          <w:color w:val="00B0F0"/>
+          <w:sz w:val="28"/>
+          <w:szCs w:val="28"/>
+        </w:rPr>
+        <w:drawing>
+          <wp:inline distT="0" distB="0" distL="0" distR="0" wp14:anchorId="072544B7" wp14:editId="50F781A7">
+            <wp:extent cx="2956142" cy="2217107"/>
+            <wp:effectExtent l="0" t="0" r="3175" b="5715"/>
+            <wp:docPr id="18" name="Picture 18" descr="Diagram&#10;&#10;Description automatically generated"/>
+            <wp:cNvGraphicFramePr>
+              <a:graphicFrameLocks xmlns:a="http://schemas.openxmlformats.org/drawingml/2006/main" noChangeAspect="1"/>
+            </wp:cNvGraphicFramePr>
+            <a:graphic xmlns:a="http://schemas.openxmlformats.org/drawingml/2006/main">
+              <a:graphicData uri="http://schemas.openxmlformats.org/drawingml/2006/picture">
+                <pic:pic xmlns:pic="http://schemas.openxmlformats.org/drawingml/2006/picture">
+                  <pic:nvPicPr>
+                    <pic:cNvPr id="18" name="Picture 18" descr="Diagram&#10;&#10;Description automatically generated"/>
+                    <pic:cNvPicPr/>
+                  </pic:nvPicPr>
+                  <pic:blipFill>
+                    <a:blip r:embed="rId8">
+                      <a:extLst>
+                        <a:ext uri="{28A0092B-C50C-407E-A947-70E740481C1C}">
+                          <a14:useLocalDpi xmlns:a14="http://schemas.microsoft.com/office/drawing/2010/main" val="0"/>
+                        </a:ext>
+                      </a:extLst>
+                    </a:blip>
+                    <a:stretch>
+                      <a:fillRect/>
+                    </a:stretch>
+                  </pic:blipFill>
+                  <pic:spPr>
+                    <a:xfrm>
+                      <a:off x="0" y="0"/>
+                      <a:ext cx="2983979" cy="2237985"/>
+                    </a:xfrm>
+                    <a:prstGeom prst="rect">
+                      <a:avLst/>
+                    </a:prstGeom>
+                  </pic:spPr>
+                </pic:pic>
+              </a:graphicData>
+            </a:graphic>
+          </wp:inline>
+        </w:drawing>
+      </w:r>
+      <w:r>
+        <w:rPr>
+          <w:noProof/>
+          <w:color w:val="00B0F0"/>
+          <w:sz w:val="28"/>
+          <w:szCs w:val="28"/>
+        </w:rPr>
+        <w:drawing>
+          <wp:inline distT="0" distB="0" distL="0" distR="0" wp14:anchorId="5AAEAF4E" wp14:editId="095E1500">
+            <wp:extent cx="2955925" cy="2216944"/>
+            <wp:effectExtent l="0" t="0" r="3175" b="5715"/>
+            <wp:docPr id="42" name="Picture 42" descr="Diagram&#10;&#10;Description automatically generated"/>
+            <wp:cNvGraphicFramePr>
+              <a:graphicFrameLocks xmlns:a="http://schemas.openxmlformats.org/drawingml/2006/main" noChangeAspect="1"/>
+            </wp:cNvGraphicFramePr>
+            <a:graphic xmlns:a="http://schemas.openxmlformats.org/drawingml/2006/main">
+              <a:graphicData uri="http://schemas.openxmlformats.org/drawingml/2006/picture">
+                <pic:pic xmlns:pic="http://schemas.openxmlformats.org/drawingml/2006/picture">
+                  <pic:nvPicPr>
+                    <pic:cNvPr id="42" name="Picture 42" descr="Diagram&#10;&#10;Description automatically generated"/>
+                    <pic:cNvPicPr/>
+                  </pic:nvPicPr>
+                  <pic:blipFill>
+                    <a:blip r:embed="rId8">
+                      <a:extLst>
+                        <a:ext uri="{28A0092B-C50C-407E-A947-70E740481C1C}">
+                          <a14:useLocalDpi xmlns:a14="http://schemas.microsoft.com/office/drawing/2010/main" val="0"/>
+                        </a:ext>
+                      </a:extLst>
+                    </a:blip>
+                    <a:stretch>
+                      <a:fillRect/>
+                    </a:stretch>
+                  </pic:blipFill>
+                  <pic:spPr>
+                    <a:xfrm>
+                      <a:off x="0" y="0"/>
+                      <a:ext cx="2982691" cy="2237018"/>
+                    </a:xfrm>
+                    <a:prstGeom prst="rect">
+                      <a:avLst/>
+                    </a:prstGeom>
+                  </pic:spPr>
+                </pic:pic>
+              </a:graphicData>
+            </a:graphic>
+          </wp:inline>
+        </w:drawing>
+      </w:r>
+    </w:p>
+    <w:p>
+      <w:r>
+        <w:t>Left: Discretized with 8 nodes goal location 1</w:t>
+      </w:r>
+    </w:p>
+    <w:p>
+      <w:r>
+        <w:t>Right: Discretized with 8 nodes goal location 2</w:t>
+      </w:r>
+    </w:p>
+    <w:p/>
+    <w:p>
+      <w:pPr>
+        <w:rPr>
+          <w:color w:val="00B0F0"/>
+          <w:sz w:val="28"/>
+          <w:szCs w:val="28"/>
+        </w:rPr>
+      </w:pPr>
+      <w:r>
+        <w:rPr>
+          <w:noProof/>
+          <w:color w:val="00B0F0"/>
+          <w:sz w:val="28"/>
+          <w:szCs w:val="28"/>
+        </w:rPr>
+        <w:lastRenderedPageBreak/>
+        <w:drawing>
+          <wp:inline distT="0" distB="0" distL="0" distR="0" wp14:anchorId="0BE08BE1" wp14:editId="7C484293">
+            <wp:extent cx="2851355" cy="2430049"/>
+            <wp:effectExtent l="0" t="0" r="0" b="0"/>
+            <wp:docPr id="47" name="Picture 47" descr="A diagram of a heart&#10;&#10;Description automatically generated with low confidence"/>
+            <wp:cNvGraphicFramePr>
+              <a:graphicFrameLocks xmlns:a="http://schemas.openxmlformats.org/drawingml/2006/main" noChangeAspect="1"/>
+            </wp:cNvGraphicFramePr>
+            <a:graphic xmlns:a="http://schemas.openxmlformats.org/drawingml/2006/main">
+              <a:graphicData uri="http://schemas.openxmlformats.org/drawingml/2006/picture">
+                <pic:pic xmlns:pic="http://schemas.openxmlformats.org/drawingml/2006/picture">
+                  <pic:nvPicPr>
+                    <pic:cNvPr id="47" name="Picture 47" descr="A diagram of a heart&#10;&#10;Description automatically generated with low confidence"/>
+                    <pic:cNvPicPr/>
+                  </pic:nvPicPr>
+                  <pic:blipFill>
+                    <a:blip r:embed="rId9" cstate="print">
+                      <a:extLst>
+                        <a:ext uri="{28A0092B-C50C-407E-A947-70E740481C1C}">
+                          <a14:useLocalDpi xmlns:a14="http://schemas.microsoft.com/office/drawing/2010/main" val="0"/>
+                        </a:ext>
+                      </a:extLst>
+                    </a:blip>
+                    <a:stretch>
+                      <a:fillRect/>
+                    </a:stretch>
+                  </pic:blipFill>
+                  <pic:spPr>
+                    <a:xfrm>
+                      <a:off x="0" y="0"/>
+                      <a:ext cx="2867035" cy="2443412"/>
+                    </a:xfrm>
+                    <a:prstGeom prst="rect">
+                      <a:avLst/>
+                    </a:prstGeom>
+                  </pic:spPr>
+                </pic:pic>
+              </a:graphicData>
+            </a:graphic>
+          </wp:inline>
+        </w:drawing>
+      </w:r>
+      <w:r>
+        <w:rPr>
+          <w:noProof/>
+          <w:color w:val="00B0F0"/>
+          <w:sz w:val="28"/>
+          <w:szCs w:val="28"/>
+        </w:rPr>
+        <w:drawing>
+          <wp:inline distT="0" distB="0" distL="0" distR="0" wp14:anchorId="6FB7EB52" wp14:editId="27BF0DBE">
+            <wp:extent cx="3031299" cy="2273474"/>
+            <wp:effectExtent l="0" t="0" r="4445" b="0"/>
+            <wp:docPr id="48" name="Picture 48" descr="A diagram of a heart&#10;&#10;Description automatically generated with low confidence"/>
+            <wp:cNvGraphicFramePr>
+              <a:graphicFrameLocks xmlns:a="http://schemas.openxmlformats.org/drawingml/2006/main" noChangeAspect="1"/>
+            </wp:cNvGraphicFramePr>
+            <a:graphic xmlns:a="http://schemas.openxmlformats.org/drawingml/2006/main">
+              <a:graphicData uri="http://schemas.openxmlformats.org/drawingml/2006/picture">
+                <pic:pic xmlns:pic="http://schemas.openxmlformats.org/drawingml/2006/picture">
+                  <pic:nvPicPr>
+                    <pic:cNvPr id="48" name="Picture 48" descr="A diagram of a heart&#10;&#10;Description automatically generated with low confidence"/>
+                    <pic:cNvPicPr/>
+                  </pic:nvPicPr>
+                  <pic:blipFill>
+                    <a:blip r:embed="rId10">
+                      <a:extLst>
+                        <a:ext uri="{28A0092B-C50C-407E-A947-70E740481C1C}">
+                          <a14:useLocalDpi xmlns:a14="http://schemas.microsoft.com/office/drawing/2010/main" val="0"/>
+                        </a:ext>
+                      </a:extLst>
+                    </a:blip>
+                    <a:stretch>
+                      <a:fillRect/>
+                    </a:stretch>
+                  </pic:blipFill>
+                  <pic:spPr>
+                    <a:xfrm>
+                      <a:off x="0" y="0"/>
+                      <a:ext cx="3054846" cy="2291135"/>
+                    </a:xfrm>
+                    <a:prstGeom prst="rect">
+                      <a:avLst/>
+                    </a:prstGeom>
+                  </pic:spPr>
+                </pic:pic>
+              </a:graphicData>
+            </a:graphic>
+          </wp:inline>
+        </w:drawing>
+      </w:r>
+    </w:p>
+    <w:p>
+      <w:r>
+        <w:t xml:space="preserve">Left: Discretized with </w:t>
+      </w:r>
+      <w:r>
+        <w:t>40</w:t>
+      </w:r>
+      <w:r>
+        <w:t xml:space="preserve"> nodes goal location 1</w:t>
+      </w:r>
+    </w:p>
+    <w:p>
+      <w:r>
+        <w:t xml:space="preserve">Right: Discretized with </w:t>
+      </w:r>
+      <w:r>
+        <w:t>40</w:t>
+      </w:r>
+      <w:r>
+        <w:t xml:space="preserve"> nodes goal location 2</w:t>
+      </w:r>
+    </w:p>
+    <w:p/>
+    <w:p>
+      <w:r>
+        <w:rPr>
+          <w:noProof/>
+        </w:rPr>
+        <w:drawing>
+          <wp:inline distT="0" distB="0" distL="0" distR="0" wp14:anchorId="4D5E8939" wp14:editId="58FCB3D9">
+            <wp:extent cx="2943616" cy="2207712"/>
+            <wp:effectExtent l="0" t="0" r="3175" b="2540"/>
+            <wp:docPr id="49" name="Picture 49" descr="A picture containing chart&#10;&#10;Description automatically generated"/>
+            <wp:cNvGraphicFramePr>
+              <a:graphicFrameLocks xmlns:a="http://schemas.openxmlformats.org/drawingml/2006/main" noChangeAspect="1"/>
+            </wp:cNvGraphicFramePr>
+            <a:graphic xmlns:a="http://schemas.openxmlformats.org/drawingml/2006/main">
+              <a:graphicData uri="http://schemas.openxmlformats.org/drawingml/2006/picture">
+                <pic:pic xmlns:pic="http://schemas.openxmlformats.org/drawingml/2006/picture">
+                  <pic:nvPicPr>
+                    <pic:cNvPr id="49" name="Picture 49" descr="A picture containing chart&#10;&#10;Description automatically generated"/>
+                    <pic:cNvPicPr/>
+                  </pic:nvPicPr>
+                  <pic:blipFill>
+                    <a:blip r:embed="rId11">
+                      <a:extLst>
+                        <a:ext uri="{28A0092B-C50C-407E-A947-70E740481C1C}">
+                          <a14:useLocalDpi xmlns:a14="http://schemas.microsoft.com/office/drawing/2010/main" val="0"/>
+                        </a:ext>
+                      </a:extLst>
+                    </a:blip>
+                    <a:stretch>
+                      <a:fillRect/>
+                    </a:stretch>
+                  </pic:blipFill>
+                  <pic:spPr>
+                    <a:xfrm>
+                      <a:off x="0" y="0"/>
+                      <a:ext cx="2961705" cy="2221279"/>
+                    </a:xfrm>
+                    <a:prstGeom prst="rect">
+                      <a:avLst/>
+                    </a:prstGeom>
+                  </pic:spPr>
+                </pic:pic>
+              </a:graphicData>
+            </a:graphic>
+          </wp:inline>
+        </w:drawing>
+      </w:r>
+      <w:r>
+        <w:rPr>
+          <w:noProof/>
+        </w:rPr>
+        <w:drawing>
+          <wp:inline distT="0" distB="0" distL="0" distR="0" wp14:anchorId="48B75A68" wp14:editId="19F86494">
+            <wp:extent cx="2943225" cy="2207419"/>
+            <wp:effectExtent l="0" t="0" r="3175" b="2540"/>
+            <wp:docPr id="50" name="Picture 50" descr="A picture containing chart&#10;&#10;Description automatically generated"/>
+            <wp:cNvGraphicFramePr>
+              <a:graphicFrameLocks xmlns:a="http://schemas.openxmlformats.org/drawingml/2006/main" noChangeAspect="1"/>
+            </wp:cNvGraphicFramePr>
+            <a:graphic xmlns:a="http://schemas.openxmlformats.org/drawingml/2006/main">
+              <a:graphicData uri="http://schemas.openxmlformats.org/drawingml/2006/picture">
+                <pic:pic xmlns:pic="http://schemas.openxmlformats.org/drawingml/2006/picture">
+                  <pic:nvPicPr>
+                    <pic:cNvPr id="50" name="Picture 50" descr="A picture containing chart&#10;&#10;Description automatically generated"/>
+                    <pic:cNvPicPr/>
+                  </pic:nvPicPr>
+                  <pic:blipFill>
+                    <a:blip r:embed="rId12">
+                      <a:extLst>
+                        <a:ext uri="{28A0092B-C50C-407E-A947-70E740481C1C}">
+                          <a14:useLocalDpi xmlns:a14="http://schemas.microsoft.com/office/drawing/2010/main" val="0"/>
+                        </a:ext>
+                      </a:extLst>
+                    </a:blip>
+                    <a:stretch>
+                      <a:fillRect/>
+                    </a:stretch>
+                  </pic:blipFill>
+                  <pic:spPr>
+                    <a:xfrm>
+                      <a:off x="0" y="0"/>
+                      <a:ext cx="2963630" cy="2222723"/>
+                    </a:xfrm>
+                    <a:prstGeom prst="rect">
+                      <a:avLst/>
+                    </a:prstGeom>
+                  </pic:spPr>
+                </pic:pic>
+              </a:graphicData>
+            </a:graphic>
+          </wp:inline>
+        </w:drawing>
+      </w:r>
+    </w:p>
+    <w:p>
+      <w:r>
+        <w:t xml:space="preserve">Left: Discretized with </w:t>
+      </w:r>
+      <w:r>
+        <w:t>80</w:t>
+      </w:r>
+      <w:r>
+        <w:t xml:space="preserve"> nodes goal location 1</w:t>
+      </w:r>
+    </w:p>
+    <w:p>
+      <w:r>
+        <w:t>Right: Discretized with 8</w:t>
+      </w:r>
+      <w:r>
+        <w:t>0</w:t>
+      </w:r>
+      <w:r>
+        <w:t xml:space="preserve"> nodes goal location 2</w:t>
+      </w:r>
+    </w:p>
+    <w:p>
+      <w:pPr>
+        <w:rPr>
+          <w:color w:val="00B0F0"/>
+          <w:sz w:val="28"/>
+          <w:szCs w:val="28"/>
+        </w:rPr>
+      </w:pPr>
     </w:p>
     <w:p>
       <w:pPr>
@@ -1202,6 +1748,81 @@
       </w:r>
       <w:proofErr w:type="spellEnd"/>
     </w:p>
+    <w:p/>
+    <w:p>
+      <w:r>
+        <w:t xml:space="preserve">Given the choice </w:t>
+      </w:r>
+      <w:r>
+        <w:t xml:space="preserve">of </w:t>
+      </w:r>
+      <w:proofErr w:type="spellStart"/>
+      <w:r>
+        <w:t>nb_cells</w:t>
+      </w:r>
+      <w:proofErr w:type="spellEnd"/>
+      <w:r>
+        <w:t xml:space="preserve">, A* will either move very close to the optimal path at all </w:t>
+      </w:r>
+      <w:proofErr w:type="gramStart"/>
+      <w:r>
+        <w:t>times, or</w:t>
+      </w:r>
+      <w:proofErr w:type="gramEnd"/>
+      <w:r>
+        <w:t xml:space="preserve"> will tend to jump around</w:t>
+      </w:r>
+      <w:r>
+        <w:t xml:space="preserve"> in a zig</w:t>
+      </w:r>
+      <w:r>
+        <w:t xml:space="preserve">zag pattern, as seen in the world discretized by 40 nodes. </w:t>
+      </w:r>
+      <w:r>
+        <w:t>As the resolution increase</w:t>
+      </w:r>
+      <w:r>
+        <w:t>s (</w:t>
+      </w:r>
+      <w:proofErr w:type="spellStart"/>
+      <w:r>
+        <w:t>nb_cells</w:t>
+      </w:r>
+      <w:proofErr w:type="spellEnd"/>
+      <w:r>
+        <w:t xml:space="preserve"> </w:t>
+      </w:r>
+      <w:proofErr w:type="gramStart"/>
+      <w:r>
+        <w:t>increases</w:t>
+      </w:r>
+      <w:proofErr w:type="gramEnd"/>
+      <w:r>
+        <w:t>)</w:t>
+      </w:r>
+      <w:r>
+        <w:t>, the path will tend very close to the goal and not explore too many nodes around it.</w:t>
+      </w:r>
+    </w:p>
+    <w:p/>
+    <w:p>
+      <w:pPr>
+        <w:rPr>
+          <w:color w:val="00B0F0"/>
+          <w:sz w:val="28"/>
+          <w:szCs w:val="28"/>
+        </w:rPr>
+      </w:pPr>
+      <w:r>
+        <w:t xml:space="preserve">Additionally, the higher resolution in the discretization will allow the A* algorithm to find a </w:t>
+      </w:r>
+      <w:r>
+        <w:t>path closer to the actual goal location in the real world</w:t>
+      </w:r>
+      <w:r>
+        <w:t>.</w:t>
+      </w:r>
+    </w:p>
     <w:p>
       <w:pPr>
         <w:rPr>
@@ -1261,6 +1882,25 @@
           <w:szCs w:val="28"/>
         </w:rPr>
         <w:t>: A* Behavior with respect to the potential planner</w:t>
+      </w:r>
+    </w:p>
+    <w:p/>
+    <w:p>
+      <w:pPr>
+        <w:rPr>
+          <w:color w:val="00B0F0"/>
+          <w:sz w:val="28"/>
+          <w:szCs w:val="28"/>
+        </w:rPr>
+      </w:pPr>
+      <w:r>
+        <w:t>The potential planner from homework 3</w:t>
+      </w:r>
+      <w:r>
+        <w:t xml:space="preserve"> has no effect </w:t>
+      </w:r>
+      <w:r>
+        <w:t xml:space="preserve">on the behavior of A* </w:t>
       </w:r>
     </w:p>
     <w:p>
@@ -1490,6 +2130,73 @@
           <w:szCs w:val="28"/>
         </w:rPr>
       </w:pPr>
+      <w:r>
+        <w:rPr>
+          <w:noProof/>
+          <w:color w:val="00B0F0"/>
+          <w:sz w:val="28"/>
+          <w:szCs w:val="28"/>
+        </w:rPr>
+        <w:drawing>
+          <wp:inline distT="0" distB="0" distL="0" distR="0" wp14:anchorId="716DAD26" wp14:editId="17988038">
+            <wp:extent cx="5842000" cy="4381500"/>
+            <wp:effectExtent l="0" t="0" r="0" b="0"/>
+            <wp:docPr id="51" name="Picture 51" descr="A picture containing diagram&#10;&#10;Description automatically generated"/>
+            <wp:cNvGraphicFramePr>
+              <a:graphicFrameLocks xmlns:a="http://schemas.openxmlformats.org/drawingml/2006/main" noChangeAspect="1"/>
+            </wp:cNvGraphicFramePr>
+            <a:graphic xmlns:a="http://schemas.openxmlformats.org/drawingml/2006/main">
+              <a:graphicData uri="http://schemas.openxmlformats.org/drawingml/2006/picture">
+                <pic:pic xmlns:pic="http://schemas.openxmlformats.org/drawingml/2006/picture">
+                  <pic:nvPicPr>
+                    <pic:cNvPr id="51" name="Picture 51" descr="A picture containing diagram&#10;&#10;Description automatically generated"/>
+                    <pic:cNvPicPr/>
+                  </pic:nvPicPr>
+                  <pic:blipFill>
+                    <a:blip r:embed="rId13">
+                      <a:extLst>
+                        <a:ext uri="{28A0092B-C50C-407E-A947-70E740481C1C}">
+                          <a14:useLocalDpi xmlns:a14="http://schemas.microsoft.com/office/drawing/2010/main" val="0"/>
+                        </a:ext>
+                      </a:extLst>
+                    </a:blip>
+                    <a:stretch>
+                      <a:fillRect/>
+                    </a:stretch>
+                  </pic:blipFill>
+                  <pic:spPr>
+                    <a:xfrm>
+                      <a:off x="0" y="0"/>
+                      <a:ext cx="5842000" cy="4381500"/>
+                    </a:xfrm>
+                    <a:prstGeom prst="rect">
+                      <a:avLst/>
+                    </a:prstGeom>
+                  </pic:spPr>
+                </pic:pic>
+              </a:graphicData>
+            </a:graphic>
+          </wp:inline>
+        </w:drawing>
+      </w:r>
+    </w:p>
+    <w:p>
+      <w:pPr>
+        <w:rPr>
+          <w:color w:val="00B0F0"/>
+          <w:sz w:val="28"/>
+          <w:szCs w:val="28"/>
+        </w:rPr>
+      </w:pPr>
+    </w:p>
+    <w:p>
+      <w:pPr>
+        <w:rPr>
+          <w:color w:val="00B0F0"/>
+          <w:sz w:val="28"/>
+          <w:szCs w:val="28"/>
+        </w:rPr>
+      </w:pPr>
     </w:p>
     <w:p>
       <w:pPr>
@@ -1734,43 +2441,84 @@
           <w:sz w:val="28"/>
           <w:szCs w:val="28"/>
         </w:rPr>
+        <w:t xml:space="preserve">Question 3.4 </w:t>
+      </w:r>
+      <w:r>
+        <w:rPr>
+          <w:color w:val="00FF00"/>
+          <w:sz w:val="28"/>
+          <w:szCs w:val="28"/>
+          <w:highlight w:val="green"/>
+        </w:rPr>
+        <w:t>_</w:t>
+      </w:r>
+      <w:r>
+        <w:rPr>
+          <w:color w:val="000000" w:themeColor="text1"/>
+          <w:sz w:val="28"/>
+          <w:szCs w:val="28"/>
+          <w:highlight w:val="green"/>
+        </w:rPr>
+        <w:t>report</w:t>
+      </w:r>
+      <w:r>
+        <w:rPr>
+          <w:color w:val="00FF00"/>
+          <w:sz w:val="28"/>
+          <w:szCs w:val="28"/>
+          <w:highlight w:val="green"/>
+        </w:rPr>
+        <w:t>_</w:t>
+      </w:r>
+      <w:r>
+        <w:rPr>
+          <w:color w:val="00B0F0"/>
+          <w:sz w:val="28"/>
+          <w:szCs w:val="28"/>
+        </w:rPr>
+        <w:t>: Comment on the obstacle closeness issue and practical solutions</w:t>
+      </w:r>
+    </w:p>
+    <w:p>
+      <w:pPr>
+        <w:rPr>
+          <w:color w:val="00B0F0"/>
+          <w:sz w:val="28"/>
+          <w:szCs w:val="28"/>
+        </w:rPr>
+      </w:pPr>
+    </w:p>
+    <w:p>
+      <w:pPr>
+        <w:rPr>
+          <w:color w:val="00B0F0"/>
+          <w:sz w:val="28"/>
+          <w:szCs w:val="28"/>
+        </w:rPr>
+      </w:pPr>
+      <w:r>
+        <w:t>Given</w:t>
+      </w:r>
+      <w:r>
+        <w:t xml:space="preserve"> the fact that A* is optimal given an optimistic heuristic, it is always going to try and hug the obstacles because that will be the shortest path between any </w:t>
+      </w:r>
+      <w:r>
+        <w:t xml:space="preserve">start and the goal. </w:t>
+      </w:r>
+      <w:proofErr w:type="gramStart"/>
+      <w:r>
+        <w:t>In order to</w:t>
+      </w:r>
+      <w:proofErr w:type="gramEnd"/>
+      <w:r>
+        <w:t xml:space="preserve"> </w:t>
+      </w:r>
+      <w:r>
         <w:lastRenderedPageBreak/>
-        <w:t xml:space="preserve">Question 3.4 </w:t>
-      </w:r>
-      <w:r>
-        <w:rPr>
-          <w:color w:val="00FF00"/>
-          <w:sz w:val="28"/>
-          <w:szCs w:val="28"/>
-          <w:highlight w:val="green"/>
-        </w:rPr>
-        <w:t>_</w:t>
-      </w:r>
-      <w:r>
-        <w:rPr>
-          <w:color w:val="000000" w:themeColor="text1"/>
-          <w:sz w:val="28"/>
-          <w:szCs w:val="28"/>
-          <w:highlight w:val="green"/>
-        </w:rPr>
-        <w:t>report</w:t>
-      </w:r>
-      <w:r>
-        <w:rPr>
-          <w:color w:val="00FF00"/>
-          <w:sz w:val="28"/>
-          <w:szCs w:val="28"/>
-          <w:highlight w:val="green"/>
-        </w:rPr>
-        <w:t>_</w:t>
-      </w:r>
-      <w:r>
-        <w:rPr>
-          <w:color w:val="00B0F0"/>
-          <w:sz w:val="28"/>
-          <w:szCs w:val="28"/>
-        </w:rPr>
-        <w:t>: Comment on the obstacle closeness issue and practical solutions</w:t>
+        <w:t>potentially avoid the closeness to obstacles, we can arbitrarily expand the borders of all obstacles</w:t>
+      </w:r>
+      <w:r>
+        <w:t>. This expansion</w:t>
       </w:r>
     </w:p>
     <w:sectPr>

</xml_diff>